<commit_message>
Reorganized source files Documented web2py installation Documented Table Union
</commit_message>
<xml_diff>
--- a/out/apuntes_w2p.docx
+++ b/out/apuntes_w2p.docx
@@ -138,10 +138,2555 @@
     </w:p>
     <w:p>
       <w:pPr>
+        <w:pStyle w:val="Heading2"/>
+      </w:pPr>
+      <w:bookmarkStart w:id="24" w:name="instalación-de-web2py"/>
+      <w:bookmarkEnd w:id="24"/>
+      <w:r>
+        <w:t xml:space="preserve">Instalación de web2py</w:t>
+      </w:r>
+    </w:p>
+    <w:p>
+      <w:pPr>
+        <w:pStyle w:val="Heading3"/>
+      </w:pPr>
+      <w:bookmarkStart w:id="25" w:name="instalación-standalone"/>
+      <w:bookmarkEnd w:id="25"/>
+      <w:r>
+        <w:t xml:space="preserve">Instalación standalone</w:t>
+      </w:r>
+    </w:p>
+    <w:p>
+      <w:pPr>
+        <w:pStyle w:val="FirstParagraph"/>
+      </w:pPr>
+      <w:r>
+        <w:t xml:space="preserve">Bajamos el programa de la</w:t>
+      </w:r>
+      <w:r>
+        <w:t xml:space="preserve"> </w:t>
+      </w:r>
+      <w:hyperlink r:id="rId26">
+        <w:r>
+          <w:rPr>
+            <w:rStyle w:val="Hyperlink"/>
+          </w:rPr>
+          <w:t xml:space="preserve">web de Web2py</w:t>
+        </w:r>
+      </w:hyperlink>
+    </w:p>
+    <w:p>
+      <w:pPr>
+        <w:pStyle w:val="BodyText"/>
+      </w:pPr>
+      <w:r>
+        <w:t xml:space="preserve">Descomprimimos el framework,</w:t>
+      </w:r>
+    </w:p>
+    <w:p>
+      <w:pPr>
+        <w:pStyle w:val="BodyText"/>
+      </w:pPr>
+      <w:r>
+        <w:t xml:space="preserve">Preparamos los certificados</w:t>
+      </w:r>
+    </w:p>
+    <w:p>
+      <w:pPr>
+        <w:pStyle w:val="SourceCode"/>
+      </w:pPr>
+      <w:r>
+        <w:rPr>
+          <w:rStyle w:val="VerbatimChar"/>
+        </w:rPr>
+        <w:t xml:space="preserve">openssl genrsa -out server.key 2048</w:t>
+      </w:r>
+      <w:r>
+        <w:br w:type="textWrapping"/>
+      </w:r>
+      <w:r>
+        <w:rPr>
+          <w:rStyle w:val="VerbatimChar"/>
+        </w:rPr>
+        <w:t xml:space="preserve">openssl req -new -key server.key -out server.csr</w:t>
+      </w:r>
+      <w:r>
+        <w:br w:type="textWrapping"/>
+      </w:r>
+      <w:r>
+        <w:rPr>
+          <w:rStyle w:val="VerbatimChar"/>
+        </w:rPr>
+        <w:t xml:space="preserve"/>
+      </w:r>
+      <w:r>
+        <w:br w:type="textWrapping"/>
+      </w:r>
+      <w:r>
+        <w:rPr>
+          <w:rStyle w:val="VerbatimChar"/>
+        </w:rPr>
+        <w:t xml:space="preserve">Country Name (2 letter code) [AU]:ES</w:t>
+      </w:r>
+      <w:r>
+        <w:br w:type="textWrapping"/>
+      </w:r>
+      <w:r>
+        <w:rPr>
+          <w:rStyle w:val="VerbatimChar"/>
+        </w:rPr>
+        <w:t xml:space="preserve">State or Province Name (full name) [Some-State]:CORUNA</w:t>
+      </w:r>
+      <w:r>
+        <w:br w:type="textWrapping"/>
+      </w:r>
+      <w:r>
+        <w:rPr>
+          <w:rStyle w:val="VerbatimChar"/>
+        </w:rPr>
+        <w:t xml:space="preserve">Locality Name (eg, city) []:CORUNA</w:t>
+      </w:r>
+      <w:r>
+        <w:br w:type="textWrapping"/>
+      </w:r>
+      <w:r>
+        <w:rPr>
+          <w:rStyle w:val="VerbatimChar"/>
+        </w:rPr>
+        <w:t xml:space="preserve">Organization Name (eg, company) [Internet Widgits Pty Ltd]:Vodafone</w:t>
+      </w:r>
+      <w:r>
+        <w:br w:type="textWrapping"/>
+      </w:r>
+      <w:r>
+        <w:rPr>
+          <w:rStyle w:val="VerbatimChar"/>
+        </w:rPr>
+        <w:t xml:space="preserve">Organizational Unit Name (eg, section) []:TNO</w:t>
+      </w:r>
+      <w:r>
+        <w:br w:type="textWrapping"/>
+      </w:r>
+      <w:r>
+        <w:rPr>
+          <w:rStyle w:val="VerbatimChar"/>
+        </w:rPr>
+        <w:t xml:space="preserve">Common Name (e.g. server FQDN or YOUR name) []:txfinder</w:t>
+      </w:r>
+      <w:r>
+        <w:br w:type="textWrapping"/>
+      </w:r>
+      <w:r>
+        <w:rPr>
+          <w:rStyle w:val="VerbatimChar"/>
+        </w:rPr>
+        <w:t xml:space="preserve">Email Address []:sergio.alvarino@vodafone.com</w:t>
+      </w:r>
+      <w:r>
+        <w:br w:type="textWrapping"/>
+      </w:r>
+      <w:r>
+        <w:rPr>
+          <w:rStyle w:val="VerbatimChar"/>
+        </w:rPr>
+        <w:t xml:space="preserve"/>
+      </w:r>
+      <w:r>
+        <w:br w:type="textWrapping"/>
+      </w:r>
+      <w:r>
+        <w:rPr>
+          <w:rStyle w:val="VerbatimChar"/>
+        </w:rPr>
+        <w:t xml:space="preserve">Please enter the following 'extra' attributes</w:t>
+      </w:r>
+      <w:r>
+        <w:br w:type="textWrapping"/>
+      </w:r>
+      <w:r>
+        <w:rPr>
+          <w:rStyle w:val="VerbatimChar"/>
+        </w:rPr>
+        <w:t xml:space="preserve">to be sent with your certificate request</w:t>
+      </w:r>
+      <w:r>
+        <w:br w:type="textWrapping"/>
+      </w:r>
+      <w:r>
+        <w:rPr>
+          <w:rStyle w:val="VerbatimChar"/>
+        </w:rPr>
+        <w:t xml:space="preserve">A challenge password []:secret1t05</w:t>
+      </w:r>
+      <w:r>
+        <w:br w:type="textWrapping"/>
+      </w:r>
+      <w:r>
+        <w:rPr>
+          <w:rStyle w:val="VerbatimChar"/>
+        </w:rPr>
+        <w:t xml:space="preserve">An optional company name []:Vodafone Spain</w:t>
+      </w:r>
+    </w:p>
+    <w:p>
+      <w:pPr>
+        <w:pStyle w:val="FirstParagraph"/>
+      </w:pPr>
+      <w:r>
+        <w:t xml:space="preserve">Ejecutamos:</w:t>
+      </w:r>
+    </w:p>
+    <w:p>
+      <w:pPr>
+        <w:pStyle w:val="SourceCode"/>
+      </w:pPr>
+      <w:r>
+        <w:rPr>
+          <w:rStyle w:val="VerbatimChar"/>
+        </w:rPr>
+        <w:t xml:space="preserve">openssl x509 -req -days 365 -in server.csr -signkey server.key -out server.crt</w:t>
+      </w:r>
+    </w:p>
+    <w:p>
+      <w:pPr>
+        <w:pStyle w:val="FirstParagraph"/>
+      </w:pPr>
+      <w:r>
+        <w:t xml:space="preserve">Ahora deberíamos tener los ficheros</w:t>
+      </w:r>
+      <w:r>
+        <w:t xml:space="preserve"> </w:t>
+      </w:r>
+      <w:r>
+        <w:rPr>
+          <w:rStyle w:val="VerbatimChar"/>
+        </w:rPr>
+        <w:t xml:space="preserve">server.key</w:t>
+      </w:r>
+      <w:r>
+        <w:t xml:space="preserve">,</w:t>
+      </w:r>
+      <w:r>
+        <w:t xml:space="preserve"> </w:t>
+      </w:r>
+      <w:r>
+        <w:rPr>
+          <w:rStyle w:val="VerbatimChar"/>
+        </w:rPr>
+        <w:t xml:space="preserve">server.csr</w:t>
+      </w:r>
+      <w:r>
+        <w:t xml:space="preserve"> </w:t>
+      </w:r>
+      <w:r>
+        <w:t xml:space="preserve">y</w:t>
+      </w:r>
+      <w:r>
+        <w:t xml:space="preserve"> </w:t>
+      </w:r>
+      <w:r>
+        <w:rPr>
+          <w:rStyle w:val="VerbatimChar"/>
+        </w:rPr>
+        <w:t xml:space="preserve">server.crt</w:t>
+      </w:r>
+      <w:r>
+        <w:t xml:space="preserve"> </w:t>
+      </w:r>
+      <w:r>
+        <w:t xml:space="preserve">en el directorio raiz de</w:t>
+      </w:r>
+      <w:r>
+        <w:t xml:space="preserve"> </w:t>
+      </w:r>
+      <w:r>
+        <w:rPr>
+          <w:i/>
+        </w:rPr>
+        <w:t xml:space="preserve">web2py</w:t>
+      </w:r>
+      <w:r>
+        <w:t xml:space="preserve">, una vez generados</w:t>
+      </w:r>
+      <w:r>
+        <w:t xml:space="preserve"> </w:t>
+      </w:r>
+      <w:r>
+        <w:t xml:space="preserve">estos ficheros tenemos que arrancar el servidor con los siguientes</w:t>
+      </w:r>
+      <w:r>
+        <w:t xml:space="preserve"> </w:t>
+      </w:r>
+      <w:r>
+        <w:t xml:space="preserve">parámetros:</w:t>
+      </w:r>
+    </w:p>
+    <w:p>
+      <w:pPr>
+        <w:pStyle w:val="SourceCode"/>
+      </w:pPr>
+      <w:r>
+        <w:rPr>
+          <w:rStyle w:val="VerbatimChar"/>
+        </w:rPr>
+        <w:t xml:space="preserve">python web2py.py -a 'admin_password' -c server.crt -k server.key -i 0.0.0.0 -p 8000</w:t>
+      </w:r>
+    </w:p>
+    <w:p>
+      <w:pPr>
+        <w:pStyle w:val="FirstParagraph"/>
+      </w:pPr>
+      <w:r>
+        <w:t xml:space="preserve">Y ya podemos acceder nuestro server en la dirección</w:t>
+      </w:r>
+      <w:r>
+        <w:t xml:space="preserve"> </w:t>
+      </w:r>
+      <w:r>
+        <w:rPr>
+          <w:rStyle w:val="VerbatimChar"/>
+        </w:rPr>
+        <w:t xml:space="preserve">https://localhost:8000</w:t>
+      </w:r>
+    </w:p>
+    <w:p>
+      <w:pPr>
+        <w:pStyle w:val="Heading3"/>
+      </w:pPr>
+      <w:bookmarkStart w:id="27" w:name="desplegar-web2py-con-nginx"/>
+      <w:bookmarkEnd w:id="27"/>
+      <w:r>
+        <w:t xml:space="preserve">Desplegar web2py con Nginx</w:t>
+      </w:r>
+    </w:p>
+    <w:p>
+      <w:pPr>
+        <w:pStyle w:val="Heading4"/>
+      </w:pPr>
+      <w:bookmarkStart w:id="28" w:name="instalación-de-web2py-1"/>
+      <w:bookmarkEnd w:id="28"/>
+      <w:r>
+        <w:t xml:space="preserve">Instalación de</w:t>
+      </w:r>
+      <w:r>
+        <w:t xml:space="preserve"> </w:t>
+      </w:r>
+      <w:r>
+        <w:rPr>
+          <w:i/>
+        </w:rPr>
+        <w:t xml:space="preserve">web2py</w:t>
+      </w:r>
+    </w:p>
+    <w:p>
+      <w:pPr>
+        <w:pStyle w:val="FirstParagraph"/>
+      </w:pPr>
+      <w:r>
+        <w:t xml:space="preserve">Vamos a instalar web2py en</w:t>
+      </w:r>
+      <w:r>
+        <w:t xml:space="preserve"> </w:t>
+      </w:r>
+      <w:r>
+        <w:rPr>
+          <w:i/>
+        </w:rPr>
+        <w:t xml:space="preserve">/var/www</w:t>
+      </w:r>
+      <w:r>
+        <w:t xml:space="preserve"> </w:t>
+      </w:r>
+      <w:r>
+        <w:t xml:space="preserve">a nivel global. Será nuestro</w:t>
+      </w:r>
+      <w:r>
+        <w:t xml:space="preserve"> </w:t>
+      </w:r>
+      <w:r>
+        <w:t xml:space="preserve">web2py para servir aplicaciones en producción.</w:t>
+      </w:r>
+      <w:r>
+        <w:t xml:space="preserve"> </w:t>
+      </w:r>
+      <w:r>
+        <w:rPr>
+          <w:rStyle w:val="FootnoteReference"/>
+        </w:rPr>
+        <w:footnoteReference w:id="29"/>
+      </w:r>
+    </w:p>
+    <w:p>
+      <w:pPr>
+        <w:pStyle w:val="SourceCode"/>
+      </w:pPr>
+      <w:r>
+        <w:rPr>
+          <w:rStyle w:val="VerbatimChar"/>
+        </w:rPr>
+        <w:t xml:space="preserve">cd</w:t>
+      </w:r>
+      <w:r>
+        <w:br w:type="textWrapping"/>
+      </w:r>
+      <w:r>
+        <w:rPr>
+          <w:rStyle w:val="VerbatimChar"/>
+        </w:rPr>
+        <w:t xml:space="preserve">mkdir tmp</w:t>
+      </w:r>
+      <w:r>
+        <w:br w:type="textWrapping"/>
+      </w:r>
+      <w:r>
+        <w:rPr>
+          <w:rStyle w:val="VerbatimChar"/>
+        </w:rPr>
+        <w:t xml:space="preserve">cd tmp</w:t>
+      </w:r>
+      <w:r>
+        <w:br w:type="textWrapping"/>
+      </w:r>
+      <w:r>
+        <w:rPr>
+          <w:rStyle w:val="VerbatimChar"/>
+        </w:rPr>
+        <w:t xml:space="preserve">wget https://mdipierro.pythonanywhere.com/examples/static/web2py_src.zip</w:t>
+      </w:r>
+      <w:r>
+        <w:br w:type="textWrapping"/>
+      </w:r>
+      <w:r>
+        <w:rPr>
+          <w:rStyle w:val="VerbatimChar"/>
+        </w:rPr>
+        <w:t xml:space="preserve">unzip web2py_src.zip</w:t>
+      </w:r>
+      <w:r>
+        <w:br w:type="textWrapping"/>
+      </w:r>
+      <w:r>
+        <w:rPr>
+          <w:rStyle w:val="VerbatimChar"/>
+        </w:rPr>
+        <w:t xml:space="preserve">mv web2py /var/www</w:t>
+      </w:r>
+      <w:r>
+        <w:br w:type="textWrapping"/>
+      </w:r>
+      <w:r>
+        <w:rPr>
+          <w:rStyle w:val="VerbatimChar"/>
+        </w:rPr>
+        <w:t xml:space="preserve">cd /var/www</w:t>
+      </w:r>
+      <w:r>
+        <w:br w:type="textWrapping"/>
+      </w:r>
+      <w:r>
+        <w:rPr>
+          <w:rStyle w:val="VerbatimChar"/>
+        </w:rPr>
+        <w:t xml:space="preserve">chown -R www-data:www-data web2py/</w:t>
+      </w:r>
+    </w:p>
+    <w:p>
+      <w:pPr>
+        <w:pStyle w:val="FirstParagraph"/>
+      </w:pPr>
+      <w:r>
+        <w:t xml:space="preserve">Vamos a probar el</w:t>
+      </w:r>
+      <w:r>
+        <w:t xml:space="preserve"> </w:t>
+      </w:r>
+      <w:r>
+        <w:rPr>
+          <w:i/>
+        </w:rPr>
+        <w:t xml:space="preserve">web2py</w:t>
+      </w:r>
+    </w:p>
+    <w:p>
+      <w:pPr>
+        <w:pStyle w:val="BodyText"/>
+      </w:pPr>
+      <w:r>
+        <w:t xml:space="preserve">Primero generamos una clave para tener acceso al interfaz de administración:</w:t>
+      </w:r>
+    </w:p>
+    <w:p>
+      <w:pPr>
+        <w:pStyle w:val="SourceCode"/>
+      </w:pPr>
+      <w:r>
+        <w:rPr>
+          <w:rStyle w:val="VerbatimChar"/>
+        </w:rPr>
+        <w:t xml:space="preserve">cd /var/www/web2py</w:t>
+      </w:r>
+      <w:r>
+        <w:br w:type="textWrapping"/>
+      </w:r>
+      <w:r>
+        <w:rPr>
+          <w:rStyle w:val="VerbatimChar"/>
+        </w:rPr>
+        <w:t xml:space="preserve">openssl req -x509 -new -newkey rsa:4096 -days 3652 -nodes -keyout myweb2py.key -out myweb2py.crt</w:t>
+      </w:r>
+      <w:r>
+        <w:br w:type="textWrapping"/>
+      </w:r>
+      <w:r>
+        <w:rPr>
+          <w:rStyle w:val="VerbatimChar"/>
+        </w:rPr>
+        <w:t xml:space="preserve">.</w:t>
+      </w:r>
+      <w:r>
+        <w:br w:type="textWrapping"/>
+      </w:r>
+      <w:r>
+        <w:rPr>
+          <w:rStyle w:val="VerbatimChar"/>
+        </w:rPr>
+        <w:t xml:space="preserve">.</w:t>
+      </w:r>
+      <w:r>
+        <w:br w:type="textWrapping"/>
+      </w:r>
+      <w:r>
+        <w:rPr>
+          <w:rStyle w:val="VerbatimChar"/>
+        </w:rPr>
+        <w:t xml:space="preserve">.</w:t>
+      </w:r>
+      <w:r>
+        <w:br w:type="textWrapping"/>
+      </w:r>
+      <w:r>
+        <w:rPr>
+          <w:rStyle w:val="VerbatimChar"/>
+        </w:rPr>
+        <w:t xml:space="preserve">Country Name (2 letter code) [AU]:ES</w:t>
+      </w:r>
+      <w:r>
+        <w:br w:type="textWrapping"/>
+      </w:r>
+      <w:r>
+        <w:rPr>
+          <w:rStyle w:val="VerbatimChar"/>
+        </w:rPr>
+        <w:t xml:space="preserve">State or Province Name (full name) [Some-State]:Coruna</w:t>
+      </w:r>
+      <w:r>
+        <w:br w:type="textWrapping"/>
+      </w:r>
+      <w:r>
+        <w:rPr>
+          <w:rStyle w:val="VerbatimChar"/>
+        </w:rPr>
+        <w:t xml:space="preserve">Locality Name (eg, city) []:A Coruna</w:t>
+      </w:r>
+      <w:r>
+        <w:br w:type="textWrapping"/>
+      </w:r>
+      <w:r>
+        <w:rPr>
+          <w:rStyle w:val="VerbatimChar"/>
+        </w:rPr>
+        <w:t xml:space="preserve">Organization Name (eg, company) [Internet Widgits Pty Ltd]:sOjO</w:t>
+      </w:r>
+      <w:r>
+        <w:br w:type="textWrapping"/>
+      </w:r>
+      <w:r>
+        <w:rPr>
+          <w:rStyle w:val="VerbatimChar"/>
+        </w:rPr>
+        <w:t xml:space="preserve">Organizational Unit Name (eg, section) []:Development</w:t>
+      </w:r>
+      <w:r>
+        <w:br w:type="textWrapping"/>
+      </w:r>
+      <w:r>
+        <w:rPr>
+          <w:rStyle w:val="VerbatimChar"/>
+        </w:rPr>
+        <w:t xml:space="preserve">Common Name (e.g. server FQDN or YOUR name) []:51.255.37.47</w:t>
+      </w:r>
+      <w:r>
+        <w:br w:type="textWrapping"/>
+      </w:r>
+      <w:r>
+        <w:rPr>
+          <w:rStyle w:val="VerbatimChar"/>
+        </w:rPr>
+        <w:t xml:space="preserve">Email Address []:salvari@gmail.com</w:t>
+      </w:r>
+    </w:p>
+    <w:p>
+      <w:pPr>
+        <w:pStyle w:val="FirstParagraph"/>
+      </w:pPr>
+      <w:r>
+        <w:t xml:space="preserve">Abrimos un puerto de desarrollo en el servidor (voy a abrir el 8080):</w:t>
+      </w:r>
+    </w:p>
+    <w:p>
+      <w:pPr>
+        <w:pStyle w:val="SourceCode"/>
+      </w:pPr>
+      <w:r>
+        <w:rPr>
+          <w:rStyle w:val="VerbatimChar"/>
+        </w:rPr>
+        <w:t xml:space="preserve">ufw allow 8080/tcp</w:t>
+      </w:r>
+    </w:p>
+    <w:p>
+      <w:pPr>
+        <w:pStyle w:val="FirstParagraph"/>
+      </w:pPr>
+      <w:r>
+        <w:t xml:space="preserve">Arrancamos el</w:t>
+      </w:r>
+      <w:r>
+        <w:t xml:space="preserve"> </w:t>
+      </w:r>
+      <w:r>
+        <w:rPr>
+          <w:i/>
+        </w:rPr>
+        <w:t xml:space="preserve">web2py</w:t>
+      </w:r>
+      <w:r>
+        <w:t xml:space="preserve">:</w:t>
+      </w:r>
+    </w:p>
+    <w:p>
+      <w:pPr>
+        <w:pStyle w:val="SourceCode"/>
+      </w:pPr>
+      <w:r>
+        <w:rPr>
+          <w:rStyle w:val="VerbatimChar"/>
+        </w:rPr>
+        <w:t xml:space="preserve">python web2py.py -k myweb2py.key -c myweb2py.crt -i 0.0.0.0 -p 8000</w:t>
+      </w:r>
+    </w:p>
+    <w:p>
+      <w:pPr>
+        <w:pStyle w:val="FirstParagraph"/>
+      </w:pPr>
+      <w:r>
+        <w:t xml:space="preserve">Y visitamos en el navegador la dirección de nuestro servidor</w:t>
+      </w:r>
+      <w:r>
+        <w:t xml:space="preserve"> </w:t>
+      </w:r>
+      <w:r>
+        <w:t xml:space="preserve">[https://vps223560.ovh.net:8080]</w:t>
+      </w:r>
+    </w:p>
+    <w:p>
+      <w:pPr>
+        <w:pStyle w:val="BodyText"/>
+      </w:pPr>
+      <w:r>
+        <w:t xml:space="preserve">Si vemos un warning de que nuestro server no es seguro todo va</w:t>
+      </w:r>
+      <w:r>
+        <w:t xml:space="preserve"> </w:t>
+      </w:r>
+      <w:r>
+        <w:t xml:space="preserve">bien. Nuestro navegador nos avisa por qué el certificado no está</w:t>
+      </w:r>
+      <w:r>
+        <w:t xml:space="preserve"> </w:t>
+      </w:r>
+      <w:r>
+        <w:t xml:space="preserve">firmado por una CA que el conozca. Le decimos que siga y veremos la</w:t>
+      </w:r>
+      <w:r>
+        <w:t xml:space="preserve"> </w:t>
+      </w:r>
+      <w:r>
+        <w:t xml:space="preserve">página de web2py.</w:t>
+      </w:r>
+    </w:p>
+    <w:p>
+      <w:pPr>
+        <w:pStyle w:val="BodyText"/>
+      </w:pPr>
+      <w:r>
+        <w:t xml:space="preserve">Ya podemos parar el</w:t>
+      </w:r>
+      <w:r>
+        <w:t xml:space="preserve"> </w:t>
+      </w:r>
+      <w:r>
+        <w:rPr>
+          <w:i/>
+        </w:rPr>
+        <w:t xml:space="preserve">web2py</w:t>
+      </w:r>
+      <w:r>
+        <w:t xml:space="preserve"> </w:t>
+      </w:r>
+      <w:r>
+        <w:t xml:space="preserve">que hemos arrancado con un</w:t>
+      </w:r>
+      <w:r>
+        <w:t xml:space="preserve"> </w:t>
+      </w:r>
+      <w:r>
+        <w:rPr>
+          <w:b/>
+        </w:rPr>
+        <w:t xml:space="preserve">Crl+C</w:t>
+      </w:r>
+    </w:p>
+    <w:p>
+      <w:pPr>
+        <w:pStyle w:val="Heading4"/>
+      </w:pPr>
+      <w:bookmarkStart w:id="30" w:name="instalación-de-uwsgi"/>
+      <w:bookmarkEnd w:id="30"/>
+      <w:r>
+        <w:t xml:space="preserve">Instalación de uWSGI</w:t>
+      </w:r>
+    </w:p>
+    <w:p>
+      <w:pPr>
+        <w:pStyle w:val="FirstParagraph"/>
+      </w:pPr>
+      <w:r>
+        <w:t xml:space="preserve">Lo vamos a instalar globalmente, hay que asegurarse de que tenemos</w:t>
+      </w:r>
+      <w:r>
+        <w:t xml:space="preserve"> </w:t>
+      </w:r>
+      <w:r>
+        <w:t xml:space="preserve">instalados:</w:t>
+      </w:r>
+    </w:p>
+    <w:p>
+      <w:pPr>
+        <w:pStyle w:val="SourceCode"/>
+      </w:pPr>
+      <w:r>
+        <w:rPr>
+          <w:rStyle w:val="VerbatimChar"/>
+        </w:rPr>
+        <w:t xml:space="preserve">apt install python-pip python-dev python3-dev python-setuptools</w:t>
+      </w:r>
+      <w:r>
+        <w:br w:type="textWrapping"/>
+      </w:r>
+      <w:r>
+        <w:rPr>
+          <w:rStyle w:val="VerbatimChar"/>
+        </w:rPr>
+        <w:t xml:space="preserve">apt install build-essential</w:t>
+      </w:r>
+    </w:p>
+    <w:p>
+      <w:pPr>
+        <w:pStyle w:val="FirstParagraph"/>
+      </w:pPr>
+      <w:r>
+        <w:t xml:space="preserve">Podemos instalar</w:t>
+      </w:r>
+      <w:r>
+        <w:t xml:space="preserve"> </w:t>
+      </w:r>
+      <w:r>
+        <w:rPr>
+          <w:i/>
+        </w:rPr>
+        <w:t xml:space="preserve">uWSGI</w:t>
+      </w:r>
+      <w:r>
+        <w:t xml:space="preserve"> </w:t>
+      </w:r>
+      <w:r>
+        <w:t xml:space="preserve">desde los repos de debian o mediante pip. Lo</w:t>
+      </w:r>
+      <w:r>
+        <w:t xml:space="preserve"> </w:t>
+      </w:r>
+      <w:r>
+        <w:t xml:space="preserve">vamos a hacer con pip.</w:t>
+      </w:r>
+    </w:p>
+    <w:p>
+      <w:pPr>
+        <w:pStyle w:val="BodyText"/>
+      </w:pPr>
+      <w:r>
+        <w:t xml:space="preserve">Y ahora instalamos</w:t>
+      </w:r>
+      <w:r>
+        <w:t xml:space="preserve"> </w:t>
+      </w:r>
+      <w:r>
+        <w:rPr>
+          <w:i/>
+        </w:rPr>
+        <w:t xml:space="preserve">uWSGI</w:t>
+      </w:r>
+      <w:r>
+        <w:t xml:space="preserve"> </w:t>
+      </w:r>
+      <w:r>
+        <w:t xml:space="preserve">sin más que:</w:t>
+      </w:r>
+    </w:p>
+    <w:p>
+      <w:pPr>
+        <w:pStyle w:val="SourceCode"/>
+      </w:pPr>
+      <w:r>
+        <w:rPr>
+          <w:rStyle w:val="VerbatimChar"/>
+        </w:rPr>
+        <w:t xml:space="preserve">pip install wheel</w:t>
+      </w:r>
+      <w:r>
+        <w:br w:type="textWrapping"/>
+      </w:r>
+      <w:r>
+        <w:rPr>
+          <w:rStyle w:val="VerbatimChar"/>
+        </w:rPr>
+        <w:t xml:space="preserve">pip install uwsgi</w:t>
+      </w:r>
+    </w:p>
+    <w:p>
+      <w:pPr>
+        <w:pStyle w:val="FirstParagraph"/>
+      </w:pPr>
+      <w:r>
+        <w:t xml:space="preserve">Por alguna razón nos falla. El</w:t>
+      </w:r>
+      <w:r>
+        <w:t xml:space="preserve"> </w:t>
+      </w:r>
+      <w:r>
+        <w:rPr>
+          <w:i/>
+        </w:rPr>
+        <w:t xml:space="preserve">pip</w:t>
+      </w:r>
+      <w:r>
+        <w:t xml:space="preserve"> </w:t>
+      </w:r>
+      <w:r>
+        <w:t xml:space="preserve">deja el</w:t>
+      </w:r>
+      <w:r>
+        <w:t xml:space="preserve"> </w:t>
+      </w:r>
+      <w:r>
+        <w:rPr>
+          <w:i/>
+        </w:rPr>
+        <w:t xml:space="preserve">uwsgi</w:t>
+      </w:r>
+      <w:r>
+        <w:t xml:space="preserve"> </w:t>
+      </w:r>
+      <w:r>
+        <w:t xml:space="preserve">instalado en</w:t>
+      </w:r>
+      <w:r>
+        <w:t xml:space="preserve"> </w:t>
+      </w:r>
+      <w:r>
+        <w:rPr>
+          <w:i/>
+        </w:rPr>
+        <w:t xml:space="preserve">/usr/local/bin</w:t>
+      </w:r>
+      <w:r>
+        <w:t xml:space="preserve"> </w:t>
+      </w:r>
+      <w:r>
+        <w:t xml:space="preserve">pero cuando lo ejecutamos nos responde que no existe</w:t>
+      </w:r>
+      <w:r>
+        <w:t xml:space="preserve"> </w:t>
+      </w:r>
+      <w:r>
+        <w:t xml:space="preserve">el fichero</w:t>
+      </w:r>
+      <w:r>
+        <w:t xml:space="preserve"> </w:t>
+      </w:r>
+      <w:r>
+        <w:rPr>
+          <w:i/>
+        </w:rPr>
+        <w:t xml:space="preserve">/usr/bin/uwsgi</w:t>
+      </w:r>
+      <w:r>
+        <w:t xml:space="preserve">. Para salir del paso he hecho:</w:t>
+      </w:r>
+    </w:p>
+    <w:p>
+      <w:pPr>
+        <w:pStyle w:val="SourceCode"/>
+      </w:pPr>
+      <w:r>
+        <w:rPr>
+          <w:rStyle w:val="VerbatimChar"/>
+        </w:rPr>
+        <w:t xml:space="preserve">cd /usr/bin/</w:t>
+      </w:r>
+      <w:r>
+        <w:br w:type="textWrapping"/>
+      </w:r>
+      <w:r>
+        <w:rPr>
+          <w:rStyle w:val="VerbatimChar"/>
+        </w:rPr>
+        <w:t xml:space="preserve">ln -s /usr/local/bin/uwsgi .</w:t>
+      </w:r>
+    </w:p>
+    <w:p>
+      <w:pPr>
+        <w:pStyle w:val="FirstParagraph"/>
+      </w:pPr>
+      <w:r>
+        <w:t xml:space="preserve">The uWSGI application container server interfaces with Python</w:t>
+      </w:r>
+      <w:r>
+        <w:t xml:space="preserve"> </w:t>
+      </w:r>
+      <w:r>
+        <w:t xml:space="preserve">applications using the WSGI inteface specification. The web2py</w:t>
+      </w:r>
+      <w:r>
+        <w:t xml:space="preserve"> </w:t>
+      </w:r>
+      <w:r>
+        <w:t xml:space="preserve">framework includes a file designed to provide this interface within</w:t>
+      </w:r>
+      <w:r>
+        <w:t xml:space="preserve"> </w:t>
+      </w:r>
+      <w:r>
+        <w:t xml:space="preserve">its handlers directory. To use the file, we need to move it out of the</w:t>
+      </w:r>
+      <w:r>
+        <w:t xml:space="preserve"> </w:t>
+      </w:r>
+      <w:r>
+        <w:t xml:space="preserve">directory and into the main project directory:</w:t>
+      </w:r>
+    </w:p>
+    <w:p>
+      <w:pPr>
+        <w:pStyle w:val="SourceCode"/>
+      </w:pPr>
+      <w:r>
+        <w:rPr>
+          <w:rStyle w:val="VerbatimChar"/>
+        </w:rPr>
+        <w:t xml:space="preserve">cd /var/www/web2py</w:t>
+      </w:r>
+      <w:r>
+        <w:br w:type="textWrapping"/>
+      </w:r>
+      <w:r>
+        <w:rPr>
+          <w:rStyle w:val="VerbatimChar"/>
+        </w:rPr>
+        <w:t xml:space="preserve">mv handlers/wsgihandler.py .</w:t>
+      </w:r>
+    </w:p>
+    <w:p>
+      <w:pPr>
+        <w:pStyle w:val="FirstParagraph"/>
+      </w:pPr>
+      <w:r>
+        <w:t xml:space="preserve">Hacemos una comprobación rápida de que</w:t>
+      </w:r>
+      <w:r>
+        <w:t xml:space="preserve"> </w:t>
+      </w:r>
+      <w:r>
+        <w:rPr>
+          <w:i/>
+        </w:rPr>
+        <w:t xml:space="preserve">uWSGI</w:t>
+      </w:r>
+      <w:r>
+        <w:t xml:space="preserve"> </w:t>
+      </w:r>
+      <w:r>
+        <w:t xml:space="preserve">puede servir peticiones</w:t>
+      </w:r>
+      <w:r>
+        <w:t xml:space="preserve"> </w:t>
+      </w:r>
+      <w:r>
+        <w:t xml:space="preserve">con:</w:t>
+      </w:r>
+    </w:p>
+    <w:p>
+      <w:pPr>
+        <w:pStyle w:val="SourceCode"/>
+      </w:pPr>
+      <w:r>
+        <w:rPr>
+          <w:rStyle w:val="VerbatimChar"/>
+        </w:rPr>
+        <w:t xml:space="preserve">uwsgi --http :8080 --chdir /var/www/web2py -w wsgihandler:application</w:t>
+      </w:r>
+    </w:p>
+    <w:p>
+      <w:pPr>
+        <w:pStyle w:val="FirstParagraph"/>
+      </w:pPr>
+      <w:r>
+        <w:t xml:space="preserve">Podremos visitar nuestro</w:t>
+      </w:r>
+      <w:r>
+        <w:t xml:space="preserve"> </w:t>
+      </w:r>
+      <w:r>
+        <w:rPr>
+          <w:i/>
+        </w:rPr>
+        <w:t xml:space="preserve">web2py</w:t>
+      </w:r>
+      <w:r>
+        <w:t xml:space="preserve"> </w:t>
+      </w:r>
+      <w:r>
+        <w:t xml:space="preserve">en la dirección</w:t>
+      </w:r>
+      <w:r>
+        <w:t xml:space="preserve"> </w:t>
+      </w:r>
+      <w:r>
+        <w:t xml:space="preserve">[http://vps223560.ovh.net:8080] ¡Ojo! Sin</w:t>
+      </w:r>
+      <w:r>
+        <w:t xml:space="preserve"> </w:t>
+      </w:r>
+      <w:r>
+        <w:rPr>
+          <w:i/>
+        </w:rPr>
+        <w:t xml:space="preserve">SSL</w:t>
+      </w:r>
+      <w:r>
+        <w:t xml:space="preserve">.</w:t>
+      </w:r>
+    </w:p>
+    <w:p>
+      <w:pPr>
+        <w:pStyle w:val="BodyText"/>
+      </w:pPr>
+      <w:r>
+        <w:t xml:space="preserve">Vale, una vez probado que todo funciona vamos a dejar configurado el</w:t>
+      </w:r>
+      <w:r>
+        <w:t xml:space="preserve"> </w:t>
+      </w:r>
+      <w:r>
+        <w:t xml:space="preserve">servicio</w:t>
+      </w:r>
+      <w:r>
+        <w:t xml:space="preserve"> </w:t>
+      </w:r>
+      <w:r>
+        <w:rPr>
+          <w:i/>
+        </w:rPr>
+        <w:t xml:space="preserve">uWSGI</w:t>
+      </w:r>
+      <w:r>
+        <w:t xml:space="preserve"> </w:t>
+      </w:r>
+      <w:r>
+        <w:t xml:space="preserve">en</w:t>
+      </w:r>
+      <w:r>
+        <w:t xml:space="preserve"> </w:t>
+      </w:r>
+      <w:r>
+        <w:rPr>
+          <w:i/>
+        </w:rPr>
+        <w:t xml:space="preserve">systemd</w:t>
+      </w:r>
+      <w:r>
+        <w:t xml:space="preserve">.</w:t>
+      </w:r>
+    </w:p>
+    <w:p>
+      <w:pPr>
+        <w:pStyle w:val="BodyText"/>
+      </w:pPr>
+      <w:r>
+        <w:t xml:space="preserve">Creamos un fichero</w:t>
+      </w:r>
+      <w:r>
+        <w:t xml:space="preserve"> </w:t>
+      </w:r>
+      <w:r>
+        <w:rPr>
+          <w:rStyle w:val="VerbatimChar"/>
+        </w:rPr>
+        <w:t xml:space="preserve">/lib/systemd/system/uwsgi.service</w:t>
+      </w:r>
+      <w:r>
+        <w:t xml:space="preserve"> </w:t>
+      </w:r>
+      <w:r>
+        <w:t xml:space="preserve">que contenga:</w:t>
+      </w:r>
+    </w:p>
+    <w:p>
+      <w:pPr>
+        <w:pStyle w:val="SourceCode"/>
+      </w:pPr>
+      <w:r>
+        <w:rPr>
+          <w:rStyle w:val="VerbatimChar"/>
+        </w:rPr>
+        <w:t xml:space="preserve">[Unit]</w:t>
+      </w:r>
+      <w:r>
+        <w:br w:type="textWrapping"/>
+      </w:r>
+      <w:r>
+        <w:rPr>
+          <w:rStyle w:val="VerbatimChar"/>
+        </w:rPr>
+        <w:t xml:space="preserve">Description=uWSGI Emperor</w:t>
+      </w:r>
+      <w:r>
+        <w:br w:type="textWrapping"/>
+      </w:r>
+      <w:r>
+        <w:rPr>
+          <w:rStyle w:val="VerbatimChar"/>
+        </w:rPr>
+        <w:t xml:space="preserve">After=syslog.target</w:t>
+      </w:r>
+      <w:r>
+        <w:br w:type="textWrapping"/>
+      </w:r>
+      <w:r>
+        <w:rPr>
+          <w:rStyle w:val="VerbatimChar"/>
+        </w:rPr>
+        <w:t xml:space="preserve"/>
+      </w:r>
+      <w:r>
+        <w:br w:type="textWrapping"/>
+      </w:r>
+      <w:r>
+        <w:rPr>
+          <w:rStyle w:val="VerbatimChar"/>
+        </w:rPr>
+        <w:t xml:space="preserve">[Service]</w:t>
+      </w:r>
+      <w:r>
+        <w:br w:type="textWrapping"/>
+      </w:r>
+      <w:r>
+        <w:rPr>
+          <w:rStyle w:val="VerbatimChar"/>
+        </w:rPr>
+        <w:t xml:space="preserve">ExecStart=/usr/local/bin/uwsgi --ini /etc/uwsgi/emperor.ini</w:t>
+      </w:r>
+      <w:r>
+        <w:br w:type="textWrapping"/>
+      </w:r>
+      <w:r>
+        <w:rPr>
+          <w:rStyle w:val="VerbatimChar"/>
+        </w:rPr>
+        <w:t xml:space="preserve">Restart=always</w:t>
+      </w:r>
+      <w:r>
+        <w:br w:type="textWrapping"/>
+      </w:r>
+      <w:r>
+        <w:rPr>
+          <w:rStyle w:val="VerbatimChar"/>
+        </w:rPr>
+        <w:t xml:space="preserve">KillSignal=SIGQUIT</w:t>
+      </w:r>
+      <w:r>
+        <w:br w:type="textWrapping"/>
+      </w:r>
+      <w:r>
+        <w:rPr>
+          <w:rStyle w:val="VerbatimChar"/>
+        </w:rPr>
+        <w:t xml:space="preserve">Type=notify</w:t>
+      </w:r>
+      <w:r>
+        <w:br w:type="textWrapping"/>
+      </w:r>
+      <w:r>
+        <w:rPr>
+          <w:rStyle w:val="VerbatimChar"/>
+        </w:rPr>
+        <w:t xml:space="preserve">StandardError=syslog</w:t>
+      </w:r>
+      <w:r>
+        <w:br w:type="textWrapping"/>
+      </w:r>
+      <w:r>
+        <w:rPr>
+          <w:rStyle w:val="VerbatimChar"/>
+        </w:rPr>
+        <w:t xml:space="preserve">NotifyAccess=all</w:t>
+      </w:r>
+      <w:r>
+        <w:br w:type="textWrapping"/>
+      </w:r>
+      <w:r>
+        <w:rPr>
+          <w:rStyle w:val="VerbatimChar"/>
+        </w:rPr>
+        <w:t xml:space="preserve"/>
+      </w:r>
+      <w:r>
+        <w:br w:type="textWrapping"/>
+      </w:r>
+      <w:r>
+        <w:rPr>
+          <w:rStyle w:val="VerbatimChar"/>
+        </w:rPr>
+        <w:t xml:space="preserve">[Install]</w:t>
+      </w:r>
+      <w:r>
+        <w:br w:type="textWrapping"/>
+      </w:r>
+      <w:r>
+        <w:rPr>
+          <w:rStyle w:val="VerbatimChar"/>
+        </w:rPr>
+        <w:t xml:space="preserve">WantedBy=multi-user.target</w:t>
+      </w:r>
+    </w:p>
+    <w:p>
+      <w:pPr>
+        <w:pStyle w:val="FirstParagraph"/>
+      </w:pPr>
+      <w:r>
+        <w:t xml:space="preserve">Tenemos que crear también el correspondiente fichero</w:t>
+      </w:r>
+      <w:r>
+        <w:t xml:space="preserve"> </w:t>
+      </w:r>
+      <w:r>
+        <w:rPr>
+          <w:rStyle w:val="VerbatimChar"/>
+        </w:rPr>
+        <w:t xml:space="preserve">/etc/uwsgi/emperor.ini</w:t>
+      </w:r>
+      <w:r>
+        <w:t xml:space="preserve"> </w:t>
+      </w:r>
+      <w:r>
+        <w:t xml:space="preserve">con el siguiente contenido:</w:t>
+      </w:r>
+    </w:p>
+    <w:p>
+      <w:pPr>
+        <w:pStyle w:val="SourceCode"/>
+      </w:pPr>
+      <w:r>
+        <w:rPr>
+          <w:rStyle w:val="VerbatimChar"/>
+        </w:rPr>
+        <w:t xml:space="preserve">[uwsgi]</w:t>
+      </w:r>
+      <w:r>
+        <w:br w:type="textWrapping"/>
+      </w:r>
+      <w:r>
+        <w:rPr>
+          <w:rStyle w:val="VerbatimChar"/>
+        </w:rPr>
+        <w:t xml:space="preserve">emperor = /etc/uwsgi/apps-enabled</w:t>
+      </w:r>
+      <w:r>
+        <w:br w:type="textWrapping"/>
+      </w:r>
+      <w:r>
+        <w:rPr>
+          <w:rStyle w:val="VerbatimChar"/>
+        </w:rPr>
+        <w:t xml:space="preserve">uid = www-data</w:t>
+      </w:r>
+      <w:r>
+        <w:br w:type="textWrapping"/>
+      </w:r>
+      <w:r>
+        <w:rPr>
+          <w:rStyle w:val="VerbatimChar"/>
+        </w:rPr>
+        <w:t xml:space="preserve">gid = www-data</w:t>
+      </w:r>
+      <w:r>
+        <w:br w:type="textWrapping"/>
+      </w:r>
+      <w:r>
+        <w:rPr>
+          <w:rStyle w:val="VerbatimChar"/>
+        </w:rPr>
+        <w:t xml:space="preserve">limit-as = 1024</w:t>
+      </w:r>
+      <w:r>
+        <w:br w:type="textWrapping"/>
+      </w:r>
+      <w:r>
+        <w:rPr>
+          <w:rStyle w:val="VerbatimChar"/>
+        </w:rPr>
+        <w:t xml:space="preserve">logto = /tmp/uwsgi.log</w:t>
+      </w:r>
+    </w:p>
+    <w:p>
+      <w:pPr>
+        <w:pStyle w:val="FirstParagraph"/>
+      </w:pPr>
+      <w:r>
+        <w:t xml:space="preserve">Tenemos que crear un fichero de configuración para el "</w:t>
+      </w:r>
+      <w:r>
+        <w:rPr>
+          <w:i/>
+        </w:rPr>
+        <w:t xml:space="preserve">vassal</w:t>
+      </w:r>
+      <w:r>
+        <w:t xml:space="preserve">"</w:t>
+      </w:r>
+      <w:r>
+        <w:t xml:space="preserve"> </w:t>
+      </w:r>
+      <w:r>
+        <w:rPr>
+          <w:rStyle w:val="FootnoteReference"/>
+        </w:rPr>
+        <w:footnoteReference w:id="31"/>
+      </w:r>
+      <w:r>
+        <w:t xml:space="preserve"> </w:t>
+      </w:r>
+      <w:r>
+        <w:t xml:space="preserve">correspondiente a</w:t>
+      </w:r>
+      <w:r>
+        <w:t xml:space="preserve"> </w:t>
+      </w:r>
+      <w:r>
+        <w:rPr>
+          <w:i/>
+        </w:rPr>
+        <w:t xml:space="preserve">web2py</w:t>
+      </w:r>
+      <w:r>
+        <w:t xml:space="preserve">, el fichero</w:t>
+      </w:r>
+      <w:r>
+        <w:t xml:space="preserve"> </w:t>
+      </w:r>
+      <w:r>
+        <w:rPr>
+          <w:rStyle w:val="VerbatimChar"/>
+        </w:rPr>
+        <w:t xml:space="preserve">/etc/uwsgi/apps-available/web2py.ini</w:t>
+      </w:r>
+      <w:r>
+        <w:t xml:space="preserve">, con el contenido siguiente:</w:t>
+      </w:r>
+    </w:p>
+    <w:p>
+      <w:pPr>
+        <w:pStyle w:val="SourceCode"/>
+      </w:pPr>
+      <w:r>
+        <w:rPr>
+          <w:rStyle w:val="VerbatimChar"/>
+        </w:rPr>
+        <w:t xml:space="preserve">[uwsgi]</w:t>
+      </w:r>
+      <w:r>
+        <w:br w:type="textWrapping"/>
+      </w:r>
+      <w:r>
+        <w:rPr>
+          <w:rStyle w:val="VerbatimChar"/>
+        </w:rPr>
+        <w:t xml:space="preserve">chdir = /var/wwww/web2py</w:t>
+      </w:r>
+      <w:r>
+        <w:br w:type="textWrapping"/>
+      </w:r>
+      <w:r>
+        <w:rPr>
+          <w:rStyle w:val="VerbatimChar"/>
+        </w:rPr>
+        <w:t xml:space="preserve">module = wsgihandler:application</w:t>
+      </w:r>
+      <w:r>
+        <w:br w:type="textWrapping"/>
+      </w:r>
+      <w:r>
+        <w:rPr>
+          <w:rStyle w:val="VerbatimChar"/>
+        </w:rPr>
+        <w:t xml:space="preserve"/>
+      </w:r>
+      <w:r>
+        <w:br w:type="textWrapping"/>
+      </w:r>
+      <w:r>
+        <w:rPr>
+          <w:rStyle w:val="VerbatimChar"/>
+        </w:rPr>
+        <w:t xml:space="preserve">master = true</w:t>
+      </w:r>
+      <w:r>
+        <w:br w:type="textWrapping"/>
+      </w:r>
+      <w:r>
+        <w:rPr>
+          <w:rStyle w:val="VerbatimChar"/>
+        </w:rPr>
+        <w:t xml:space="preserve">processes = 4</w:t>
+      </w:r>
+      <w:r>
+        <w:br w:type="textWrapping"/>
+      </w:r>
+      <w:r>
+        <w:rPr>
+          <w:rStyle w:val="VerbatimChar"/>
+        </w:rPr>
+        <w:t xml:space="preserve"/>
+      </w:r>
+      <w:r>
+        <w:br w:type="textWrapping"/>
+      </w:r>
+      <w:r>
+        <w:rPr>
+          <w:rStyle w:val="VerbatimChar"/>
+        </w:rPr>
+        <w:t xml:space="preserve">socket = /var/www/web2py/web2pyUwsgi.sock</w:t>
+      </w:r>
+      <w:r>
+        <w:br w:type="textWrapping"/>
+      </w:r>
+      <w:r>
+        <w:rPr>
+          <w:rStyle w:val="VerbatimChar"/>
+        </w:rPr>
+        <w:t xml:space="preserve">chmod-socket = 660</w:t>
+      </w:r>
+      <w:r>
+        <w:br w:type="textWrapping"/>
+      </w:r>
+      <w:r>
+        <w:rPr>
+          <w:rStyle w:val="VerbatimChar"/>
+        </w:rPr>
+        <w:t xml:space="preserve">vacuum = true</w:t>
+      </w:r>
+    </w:p>
+    <w:p>
+      <w:pPr>
+        <w:pStyle w:val="FirstParagraph"/>
+      </w:pPr>
+      <w:r>
+        <w:t xml:space="preserve">Basicamente le estamos diciendo al</w:t>
+      </w:r>
+      <w:r>
+        <w:t xml:space="preserve"> </w:t>
+      </w:r>
+      <w:r>
+        <w:rPr>
+          <w:i/>
+        </w:rPr>
+        <w:t xml:space="preserve">uWSGI</w:t>
+      </w:r>
+      <w:r>
+        <w:t xml:space="preserve">:</w:t>
+      </w:r>
+    </w:p>
+    <w:p>
+      <w:pPr>
+        <w:pStyle w:val="Compact"/>
+        <w:numPr>
+          <w:numId w:val="1001"/>
+          <w:ilvl w:val="0"/>
+        </w:numPr>
+      </w:pPr>
+      <w:r>
+        <w:t xml:space="preserve">En que directorio y cual es el fichero de</w:t>
+      </w:r>
+      <w:r>
+        <w:t xml:space="preserve"> </w:t>
+      </w:r>
+      <w:r>
+        <w:rPr>
+          <w:i/>
+        </w:rPr>
+        <w:t xml:space="preserve">handler</w:t>
+      </w:r>
+      <w:r>
+        <w:t xml:space="preserve"> </w:t>
+      </w:r>
+      <w:r>
+        <w:t xml:space="preserve">de nuestra</w:t>
+      </w:r>
+      <w:r>
+        <w:t xml:space="preserve"> </w:t>
+      </w:r>
+      <w:r>
+        <w:t xml:space="preserve">aplicación.</w:t>
+      </w:r>
+    </w:p>
+    <w:p>
+      <w:pPr>
+        <w:pStyle w:val="Compact"/>
+        <w:numPr>
+          <w:numId w:val="1001"/>
+          <w:ilvl w:val="0"/>
+        </w:numPr>
+      </w:pPr>
+      <w:r>
+        <w:t xml:space="preserve">Que lance cuatro procesos (¿conviene mirar el número de cpu del server?)</w:t>
+      </w:r>
+    </w:p>
+    <w:p>
+      <w:pPr>
+        <w:pStyle w:val="Compact"/>
+        <w:numPr>
+          <w:numId w:val="1001"/>
+          <w:ilvl w:val="0"/>
+        </w:numPr>
+      </w:pPr>
+      <w:r>
+        <w:t xml:space="preserve">Que se comunique con</w:t>
+      </w:r>
+      <w:r>
+        <w:t xml:space="preserve"> </w:t>
+      </w:r>
+      <w:r>
+        <w:rPr>
+          <w:i/>
+        </w:rPr>
+        <w:t xml:space="preserve">Nginx</w:t>
+      </w:r>
+      <w:r>
+        <w:t xml:space="preserve"> </w:t>
+      </w:r>
+      <w:r>
+        <w:t xml:space="preserve">a través de un</w:t>
+      </w:r>
+      <w:r>
+        <w:t xml:space="preserve"> </w:t>
+      </w:r>
+      <w:r>
+        <w:rPr>
+          <w:i/>
+        </w:rPr>
+        <w:t xml:space="preserve">socket</w:t>
+      </w:r>
+    </w:p>
+    <w:p>
+      <w:pPr>
+        <w:pStyle w:val="Compact"/>
+        <w:numPr>
+          <w:numId w:val="1001"/>
+          <w:ilvl w:val="0"/>
+        </w:numPr>
+      </w:pPr>
+      <w:r>
+        <w:t xml:space="preserve">Cambiamos las propiedades del</w:t>
+      </w:r>
+      <w:r>
+        <w:t xml:space="preserve"> </w:t>
+      </w:r>
+      <w:r>
+        <w:rPr>
+          <w:i/>
+        </w:rPr>
+        <w:t xml:space="preserve">socket</w:t>
+      </w:r>
+    </w:p>
+    <w:p>
+      <w:pPr>
+        <w:pStyle w:val="Compact"/>
+        <w:numPr>
+          <w:numId w:val="1001"/>
+          <w:ilvl w:val="0"/>
+        </w:numPr>
+      </w:pPr>
+      <w:r>
+        <w:t xml:space="preserve">Y con la opción</w:t>
+      </w:r>
+      <w:r>
+        <w:t xml:space="preserve"> </w:t>
+      </w:r>
+      <w:r>
+        <w:rPr>
+          <w:i/>
+        </w:rPr>
+        <w:t xml:space="preserve">vacuum</w:t>
+      </w:r>
+      <w:r>
+        <w:t xml:space="preserve"> </w:t>
+      </w:r>
+      <w:r>
+        <w:t xml:space="preserve">le decimos que limpie el</w:t>
+      </w:r>
+      <w:r>
+        <w:t xml:space="preserve"> </w:t>
+      </w:r>
+      <w:r>
+        <w:rPr>
+          <w:i/>
+        </w:rPr>
+        <w:t xml:space="preserve">socket</w:t>
+      </w:r>
+      <w:r>
+        <w:t xml:space="preserve"> </w:t>
+      </w:r>
+      <w:r>
+        <w:t xml:space="preserve">cuando el</w:t>
+      </w:r>
+      <w:r>
+        <w:t xml:space="preserve"> </w:t>
+      </w:r>
+      <w:r>
+        <w:t xml:space="preserve">proceso termine</w:t>
+      </w:r>
+    </w:p>
+    <w:p>
+      <w:pPr>
+        <w:pStyle w:val="FirstParagraph"/>
+      </w:pPr>
+      <w:r>
+        <w:t xml:space="preserve">Probamos el servicio que hemos configurado:</w:t>
+      </w:r>
+    </w:p>
+    <w:p>
+      <w:pPr>
+        <w:pStyle w:val="SourceCode"/>
+      </w:pPr>
+      <w:r>
+        <w:rPr>
+          <w:rStyle w:val="VerbatimChar"/>
+        </w:rPr>
+        <w:t xml:space="preserve">systemctl start uwsgi</w:t>
+      </w:r>
+      <w:r>
+        <w:br w:type="textWrapping"/>
+      </w:r>
+      <w:r>
+        <w:rPr>
+          <w:rStyle w:val="VerbatimChar"/>
+        </w:rPr>
+        <w:t xml:space="preserve">systemctl uwsgi status uwsgi</w:t>
+      </w:r>
+    </w:p>
+    <w:p>
+      <w:pPr>
+        <w:pStyle w:val="FirstParagraph"/>
+      </w:pPr>
+      <w:r>
+        <w:rPr>
+          <w:b/>
+        </w:rPr>
+        <w:t xml:space="preserve">Nota</w:t>
+      </w:r>
+      <w:r>
+        <w:t xml:space="preserve">: Falló por que había un fichero en /etc/init.d/uwsgi. He movido</w:t>
+      </w:r>
+      <w:r>
+        <w:t xml:space="preserve"> </w:t>
+      </w:r>
+      <w:r>
+        <w:t xml:space="preserve">este fichero a otra localización y ya funciona, depués de ejecutar</w:t>
+      </w:r>
+      <w:r>
+        <w:t xml:space="preserve"> </w:t>
+      </w:r>
+      <w:r>
+        <w:rPr>
+          <w:rStyle w:val="VerbatimChar"/>
+        </w:rPr>
+        <w:t xml:space="preserve">systemctl daemon-reload</w:t>
+      </w:r>
+    </w:p>
+    <w:p>
+      <w:pPr>
+        <w:pStyle w:val="BodyText"/>
+      </w:pPr>
+      <w:r>
+        <w:t xml:space="preserve">Una vez que vemos que funciona, lo paramos con</w:t>
+      </w:r>
+      <w:r>
+        <w:t xml:space="preserve"> </w:t>
+      </w:r>
+      <w:r>
+        <w:rPr>
+          <w:rStyle w:val="VerbatimChar"/>
+        </w:rPr>
+        <w:t xml:space="preserve">systemctl stop uwsgi</w:t>
+      </w:r>
+    </w:p>
+    <w:p>
+      <w:pPr>
+        <w:pStyle w:val="BodyText"/>
+      </w:pPr>
+      <w:r>
+        <w:t xml:space="preserve">Enlazamos el fichero del</w:t>
+      </w:r>
+      <w:r>
+        <w:t xml:space="preserve"> </w:t>
+      </w:r>
+      <w:r>
+        <w:rPr>
+          <w:i/>
+        </w:rPr>
+        <w:t xml:space="preserve">vassal</w:t>
+      </w:r>
+      <w:r>
+        <w:t xml:space="preserve"> </w:t>
+      </w:r>
+      <w:r>
+        <w:t xml:space="preserve">de</w:t>
+      </w:r>
+      <w:r>
+        <w:t xml:space="preserve"> </w:t>
+      </w:r>
+      <w:r>
+        <w:rPr>
+          <w:i/>
+        </w:rPr>
+        <w:t xml:space="preserve">web2py</w:t>
+      </w:r>
+      <w:r>
+        <w:t xml:space="preserve"> </w:t>
+      </w:r>
+      <w:r>
+        <w:t xml:space="preserve">en el directorio</w:t>
+      </w:r>
+      <w:r>
+        <w:t xml:space="preserve"> </w:t>
+      </w:r>
+      <w:r>
+        <w:rPr>
+          <w:rStyle w:val="VerbatimChar"/>
+        </w:rPr>
+        <w:t xml:space="preserve">/etc/uwsgi/apps-enabled</w:t>
+      </w:r>
+      <w:r>
+        <w:t xml:space="preserve">:</w:t>
+      </w:r>
+    </w:p>
+    <w:p>
+      <w:pPr>
+        <w:pStyle w:val="SourceCode"/>
+      </w:pPr>
+      <w:r>
+        <w:rPr>
+          <w:rStyle w:val="VerbatimChar"/>
+        </w:rPr>
+        <w:t xml:space="preserve">cd /etc/uwsgi/apps-enabled</w:t>
+      </w:r>
+      <w:r>
+        <w:br w:type="textWrapping"/>
+      </w:r>
+      <w:r>
+        <w:rPr>
+          <w:rStyle w:val="VerbatimChar"/>
+        </w:rPr>
+        <w:t xml:space="preserve">ln -s /etc/uwsgi/apps-available/web2py.ini</w:t>
+      </w:r>
+    </w:p>
+    <w:p>
+      <w:pPr>
+        <w:pStyle w:val="FirstParagraph"/>
+      </w:pPr>
+      <w:r>
+        <w:t xml:space="preserve">Y ahora dejamos</w:t>
+      </w:r>
+      <w:r>
+        <w:t xml:space="preserve"> </w:t>
+      </w:r>
+      <w:r>
+        <w:rPr>
+          <w:i/>
+        </w:rPr>
+        <w:t xml:space="preserve">uWSGI</w:t>
+      </w:r>
+      <w:r>
+        <w:t xml:space="preserve"> </w:t>
+      </w:r>
+      <w:r>
+        <w:t xml:space="preserve">habilitado como servicio y arrancado:</w:t>
+      </w:r>
+    </w:p>
+    <w:p>
+      <w:pPr>
+        <w:pStyle w:val="SourceCode"/>
+      </w:pPr>
+      <w:r>
+        <w:rPr>
+          <w:rStyle w:val="VerbatimChar"/>
+        </w:rPr>
+        <w:t xml:space="preserve">systemctl enable uwsgi</w:t>
+      </w:r>
+      <w:r>
+        <w:br w:type="textWrapping"/>
+      </w:r>
+      <w:r>
+        <w:rPr>
+          <w:rStyle w:val="VerbatimChar"/>
+        </w:rPr>
+        <w:t xml:space="preserve">systemctl start uwsgi</w:t>
+      </w:r>
+    </w:p>
+    <w:p>
+      <w:pPr>
+        <w:pStyle w:val="Heading4"/>
+      </w:pPr>
+      <w:bookmarkStart w:id="32" w:name="nginx"/>
+      <w:bookmarkEnd w:id="32"/>
+      <w:r>
+        <w:t xml:space="preserve">Nginx</w:t>
+      </w:r>
+    </w:p>
+    <w:p>
+      <w:pPr>
+        <w:pStyle w:val="FirstParagraph"/>
+      </w:pPr>
+      <w:r>
+        <w:t xml:space="preserve">Copiamos el certificado y la clave SSL al directorio</w:t>
+      </w:r>
+      <w:r>
+        <w:t xml:space="preserve"> </w:t>
+      </w:r>
+      <w:r>
+        <w:rPr>
+          <w:i/>
+        </w:rPr>
+        <w:t xml:space="preserve">/etc/nginx/ssl</w:t>
+      </w:r>
+      <w:r>
+        <w:t xml:space="preserve">:</w:t>
+      </w:r>
+    </w:p>
+    <w:p>
+      <w:pPr>
+        <w:pStyle w:val="SourceCode"/>
+      </w:pPr>
+      <w:r>
+        <w:rPr>
+          <w:rStyle w:val="VerbatimChar"/>
+        </w:rPr>
+        <w:t xml:space="preserve">mkdir /etc/nginx/ssl</w:t>
+      </w:r>
+      <w:r>
+        <w:br w:type="textWrapping"/>
+      </w:r>
+      <w:r>
+        <w:rPr>
+          <w:rStyle w:val="VerbatimChar"/>
+        </w:rPr>
+        <w:t xml:space="preserve">mv /var/www/web2py/myweb2py.crt /etc/nginx/ssl</w:t>
+      </w:r>
+      <w:r>
+        <w:br w:type="textWrapping"/>
+      </w:r>
+      <w:r>
+        <w:rPr>
+          <w:rStyle w:val="VerbatimChar"/>
+        </w:rPr>
+        <w:t xml:space="preserve">mv /var/www/web2py/myweb2py.key /etc/nginx/ssl</w:t>
+      </w:r>
+    </w:p>
+    <w:p>
+      <w:pPr>
+        <w:pStyle w:val="FirstParagraph"/>
+      </w:pPr>
+      <w:r>
+        <w:t xml:space="preserve">Creamos un fichero</w:t>
+      </w:r>
+      <w:r>
+        <w:t xml:space="preserve"> </w:t>
+      </w:r>
+      <w:r>
+        <w:rPr>
+          <w:i/>
+        </w:rPr>
+        <w:t xml:space="preserve">/etc/nginx/sites-available/web2py</w:t>
+      </w:r>
+      <w:r>
+        <w:t xml:space="preserve"> </w:t>
+      </w:r>
+      <w:r>
+        <w:t xml:space="preserve">con el</w:t>
+      </w:r>
+      <w:r>
+        <w:t xml:space="preserve"> </w:t>
+      </w:r>
+      <w:r>
+        <w:t xml:space="preserve">siguiente contenido:</w:t>
+      </w:r>
+    </w:p>
+    <w:p>
+      <w:pPr>
+        <w:pStyle w:val="SourceCode"/>
+      </w:pPr>
+      <w:r>
+        <w:rPr>
+          <w:rStyle w:val="VerbatimChar"/>
+        </w:rPr>
+        <w:t xml:space="preserve">server {</w:t>
+      </w:r>
+      <w:r>
+        <w:br w:type="textWrapping"/>
+      </w:r>
+      <w:r>
+        <w:rPr>
+          <w:rStyle w:val="VerbatimChar"/>
+        </w:rPr>
+        <w:t xml:space="preserve">  listen 80;</w:t>
+      </w:r>
+      <w:r>
+        <w:br w:type="textWrapping"/>
+      </w:r>
+      <w:r>
+        <w:rPr>
+          <w:rStyle w:val="VerbatimChar"/>
+        </w:rPr>
+        <w:t xml:space="preserve">  listen [::]:80;</w:t>
+      </w:r>
+      <w:r>
+        <w:br w:type="textWrapping"/>
+      </w:r>
+      <w:r>
+        <w:rPr>
+          <w:rStyle w:val="VerbatimChar"/>
+        </w:rPr>
+        <w:t xml:space="preserve"/>
+      </w:r>
+      <w:r>
+        <w:br w:type="textWrapping"/>
+      </w:r>
+      <w:r>
+        <w:rPr>
+          <w:rStyle w:val="VerbatimChar"/>
+        </w:rPr>
+        <w:t xml:space="preserve">  server_name vps223560.ovh.net;</w:t>
+      </w:r>
+      <w:r>
+        <w:br w:type="textWrapping"/>
+      </w:r>
+      <w:r>
+        <w:rPr>
+          <w:rStyle w:val="VerbatimChar"/>
+        </w:rPr>
+        <w:t xml:space="preserve"/>
+      </w:r>
+      <w:r>
+        <w:br w:type="textWrapping"/>
+      </w:r>
+      <w:r>
+        <w:rPr>
+          <w:rStyle w:val="VerbatimChar"/>
+        </w:rPr>
+        <w:t xml:space="preserve">  root /var/www/html;</w:t>
+      </w:r>
+      <w:r>
+        <w:br w:type="textWrapping"/>
+      </w:r>
+      <w:r>
+        <w:rPr>
+          <w:rStyle w:val="VerbatimChar"/>
+        </w:rPr>
+        <w:t xml:space="preserve">  index index.html;</w:t>
+      </w:r>
+      <w:r>
+        <w:br w:type="textWrapping"/>
+      </w:r>
+      <w:r>
+        <w:rPr>
+          <w:rStyle w:val="VerbatimChar"/>
+        </w:rPr>
+        <w:t xml:space="preserve"/>
+      </w:r>
+      <w:r>
+        <w:br w:type="textWrapping"/>
+      </w:r>
+      <w:r>
+        <w:rPr>
+          <w:rStyle w:val="VerbatimChar"/>
+        </w:rPr>
+        <w:t xml:space="preserve">  location ~* /(\w+)/static/ {</w:t>
+      </w:r>
+      <w:r>
+        <w:br w:type="textWrapping"/>
+      </w:r>
+      <w:r>
+        <w:rPr>
+          <w:rStyle w:val="VerbatimChar"/>
+        </w:rPr>
+        <w:t xml:space="preserve">    root /var/www/web2py/applications/;</w:t>
+      </w:r>
+      <w:r>
+        <w:br w:type="textWrapping"/>
+      </w:r>
+      <w:r>
+        <w:rPr>
+          <w:rStyle w:val="VerbatimChar"/>
+        </w:rPr>
+        <w:t xml:space="preserve">  }</w:t>
+      </w:r>
+      <w:r>
+        <w:br w:type="textWrapping"/>
+      </w:r>
+      <w:r>
+        <w:rPr>
+          <w:rStyle w:val="VerbatimChar"/>
+        </w:rPr>
+        <w:t xml:space="preserve">  location / {</w:t>
+      </w:r>
+      <w:r>
+        <w:br w:type="textWrapping"/>
+      </w:r>
+      <w:r>
+        <w:rPr>
+          <w:rStyle w:val="VerbatimChar"/>
+        </w:rPr>
+        <w:t xml:space="preserve">    include uwsgi_params;</w:t>
+      </w:r>
+      <w:r>
+        <w:br w:type="textWrapping"/>
+      </w:r>
+      <w:r>
+        <w:rPr>
+          <w:rStyle w:val="VerbatimChar"/>
+        </w:rPr>
+        <w:t xml:space="preserve">        uwsgi_pass unix:/var/www/web2py/web2pyUwsgi.sock</w:t>
+      </w:r>
+      <w:r>
+        <w:br w:type="textWrapping"/>
+      </w:r>
+      <w:r>
+        <w:rPr>
+          <w:rStyle w:val="VerbatimChar"/>
+        </w:rPr>
+        <w:t xml:space="preserve">  }</w:t>
+      </w:r>
+      <w:r>
+        <w:br w:type="textWrapping"/>
+      </w:r>
+      <w:r>
+        <w:rPr>
+          <w:rStyle w:val="VerbatimChar"/>
+        </w:rPr>
+        <w:t xml:space="preserve">}</w:t>
+      </w:r>
+      <w:r>
+        <w:br w:type="textWrapping"/>
+      </w:r>
+      <w:r>
+        <w:rPr>
+          <w:rStyle w:val="VerbatimChar"/>
+        </w:rPr>
+        <w:t xml:space="preserve"/>
+      </w:r>
+      <w:r>
+        <w:br w:type="textWrapping"/>
+      </w:r>
+      <w:r>
+        <w:rPr>
+          <w:rStyle w:val="VerbatimChar"/>
+        </w:rPr>
+        <w:t xml:space="preserve">server {</w:t>
+      </w:r>
+      <w:r>
+        <w:br w:type="textWrapping"/>
+      </w:r>
+      <w:r>
+        <w:rPr>
+          <w:rStyle w:val="VerbatimChar"/>
+        </w:rPr>
+        <w:t xml:space="preserve">    listen 443;</w:t>
+      </w:r>
+      <w:r>
+        <w:br w:type="textWrapping"/>
+      </w:r>
+      <w:r>
+        <w:rPr>
+          <w:rStyle w:val="VerbatimChar"/>
+        </w:rPr>
+        <w:t xml:space="preserve">    server_name vps223560.ovh.net;</w:t>
+      </w:r>
+      <w:r>
+        <w:br w:type="textWrapping"/>
+      </w:r>
+      <w:r>
+        <w:rPr>
+          <w:rStyle w:val="VerbatimChar"/>
+        </w:rPr>
+        <w:t xml:space="preserve"/>
+      </w:r>
+      <w:r>
+        <w:br w:type="textWrapping"/>
+      </w:r>
+      <w:r>
+        <w:rPr>
+          <w:rStyle w:val="VerbatimChar"/>
+        </w:rPr>
+        <w:t xml:space="preserve">    root html;</w:t>
+      </w:r>
+      <w:r>
+        <w:br w:type="textWrapping"/>
+      </w:r>
+      <w:r>
+        <w:rPr>
+          <w:rStyle w:val="VerbatimChar"/>
+        </w:rPr>
+        <w:t xml:space="preserve">    index index.html index.htm;</w:t>
+      </w:r>
+      <w:r>
+        <w:br w:type="textWrapping"/>
+      </w:r>
+      <w:r>
+        <w:rPr>
+          <w:rStyle w:val="VerbatimChar"/>
+        </w:rPr>
+        <w:t xml:space="preserve"/>
+      </w:r>
+      <w:r>
+        <w:br w:type="textWrapping"/>
+      </w:r>
+      <w:r>
+        <w:rPr>
+          <w:rStyle w:val="VerbatimChar"/>
+        </w:rPr>
+        <w:t xml:space="preserve">    ssl on;</w:t>
+      </w:r>
+      <w:r>
+        <w:br w:type="textWrapping"/>
+      </w:r>
+      <w:r>
+        <w:rPr>
+          <w:rStyle w:val="VerbatimChar"/>
+        </w:rPr>
+        <w:t xml:space="preserve">    ssl_certificate /etc/nginx/ssl/myweb2py.crt;</w:t>
+      </w:r>
+      <w:r>
+        <w:br w:type="textWrapping"/>
+      </w:r>
+      <w:r>
+        <w:rPr>
+          <w:rStyle w:val="VerbatimChar"/>
+        </w:rPr>
+        <w:t xml:space="preserve">    ssl_certificate_key /etc/nginx/ssl/myweb2py.key;</w:t>
+      </w:r>
+      <w:r>
+        <w:br w:type="textWrapping"/>
+      </w:r>
+      <w:r>
+        <w:rPr>
+          <w:rStyle w:val="VerbatimChar"/>
+        </w:rPr>
+        <w:t xml:space="preserve"/>
+      </w:r>
+      <w:r>
+        <w:br w:type="textWrapping"/>
+      </w:r>
+      <w:r>
+        <w:rPr>
+          <w:rStyle w:val="VerbatimChar"/>
+        </w:rPr>
+        <w:t xml:space="preserve">    ssl_session_timeout 5m;</w:t>
+      </w:r>
+      <w:r>
+        <w:br w:type="textWrapping"/>
+      </w:r>
+      <w:r>
+        <w:rPr>
+          <w:rStyle w:val="VerbatimChar"/>
+        </w:rPr>
+        <w:t xml:space="preserve"/>
+      </w:r>
+      <w:r>
+        <w:br w:type="textWrapping"/>
+      </w:r>
+      <w:r>
+        <w:rPr>
+          <w:rStyle w:val="VerbatimChar"/>
+        </w:rPr>
+        <w:t xml:space="preserve">    #ssl_protocols SSLv3 TLSv1 TLSv1.1 TLSv1.2;</w:t>
+      </w:r>
+      <w:r>
+        <w:br w:type="textWrapping"/>
+      </w:r>
+      <w:r>
+        <w:rPr>
+          <w:rStyle w:val="VerbatimChar"/>
+        </w:rPr>
+        <w:t xml:space="preserve">    ssl_protocols TLSv1 TLSv1.1 TLSv1.2;</w:t>
+      </w:r>
+      <w:r>
+        <w:br w:type="textWrapping"/>
+      </w:r>
+      <w:r>
+        <w:rPr>
+          <w:rStyle w:val="VerbatimChar"/>
+        </w:rPr>
+        <w:t xml:space="preserve">    ssl_ciphers "HIGH:!aNULL:!MD5 or HIGH:!aNULL:!MD5:!3DES";</w:t>
+      </w:r>
+      <w:r>
+        <w:br w:type="textWrapping"/>
+      </w:r>
+      <w:r>
+        <w:rPr>
+          <w:rStyle w:val="VerbatimChar"/>
+        </w:rPr>
+        <w:t xml:space="preserve">    ssl_prefer_server_ciphers on;</w:t>
+      </w:r>
+      <w:r>
+        <w:br w:type="textWrapping"/>
+      </w:r>
+      <w:r>
+        <w:rPr>
+          <w:rStyle w:val="VerbatimChar"/>
+        </w:rPr>
+        <w:t xml:space="preserve"/>
+      </w:r>
+      <w:r>
+        <w:br w:type="textWrapping"/>
+      </w:r>
+      <w:r>
+        <w:rPr>
+          <w:rStyle w:val="VerbatimChar"/>
+        </w:rPr>
+        <w:t xml:space="preserve">    location / {</w:t>
+      </w:r>
+      <w:r>
+        <w:br w:type="textWrapping"/>
+      </w:r>
+      <w:r>
+        <w:rPr>
+          <w:rStyle w:val="VerbatimChar"/>
+        </w:rPr>
+        <w:t xml:space="preserve">        include uwsgi_params;</w:t>
+      </w:r>
+      <w:r>
+        <w:br w:type="textWrapping"/>
+      </w:r>
+      <w:r>
+        <w:rPr>
+          <w:rStyle w:val="VerbatimChar"/>
+        </w:rPr>
+        <w:t xml:space="preserve">        uwsgi_pass unix:/var/www/web2py/myweb2pyUwsgi.sock;</w:t>
+      </w:r>
+      <w:r>
+        <w:br w:type="textWrapping"/>
+      </w:r>
+      <w:r>
+        <w:rPr>
+          <w:rStyle w:val="VerbatimChar"/>
+        </w:rPr>
+        <w:t xml:space="preserve">    }</w:t>
+      </w:r>
+      <w:r>
+        <w:br w:type="textWrapping"/>
+      </w:r>
+      <w:r>
+        <w:rPr>
+          <w:rStyle w:val="VerbatimChar"/>
+        </w:rPr>
+        <w:t xml:space="preserve">}</w:t>
+      </w:r>
+    </w:p>
+    <w:p>
+      <w:pPr>
+        <w:pStyle w:val="Heading3"/>
+      </w:pPr>
+      <w:bookmarkStart w:id="33" w:name="desplegar-un-repo-de-desarrollo-con-un-web2py-dedicado"/>
+      <w:bookmarkEnd w:id="33"/>
+      <w:r>
+        <w:t xml:space="preserve">Desplegar un repo de desarrollo con un web2py dedicado</w:t>
+      </w:r>
+    </w:p>
+    <w:p>
+      <w:pPr>
+        <w:pStyle w:val="FirstParagraph"/>
+      </w:pPr>
+      <w:r>
+        <w:t xml:space="preserve">rollo</w:t>
+      </w:r>
+    </w:p>
+    <w:p>
+      <w:pPr>
+        <w:pStyle w:val="Heading2"/>
+      </w:pPr>
+      <w:bookmarkStart w:id="34" w:name="dal"/>
+      <w:bookmarkEnd w:id="34"/>
+      <w:r>
+        <w:t xml:space="preserve">DAL</w:t>
+      </w:r>
+    </w:p>
+    <w:p>
+      <w:pPr>
+        <w:pStyle w:val="Heading3"/>
+      </w:pPr>
+      <w:bookmarkStart w:id="35" w:name="union-de-tablas"/>
+      <w:bookmarkEnd w:id="35"/>
+      <w:r>
+        <w:t xml:space="preserve">Union de tablas</w:t>
+      </w:r>
+    </w:p>
+    <w:p>
+      <w:pPr>
+        <w:pStyle w:val="FirstParagraph"/>
+      </w:pPr>
+      <w:r>
+        <w:t xml:space="preserve">El código de abajo funciona correctamente, el método</w:t>
+      </w:r>
+      <w:r>
+        <w:t xml:space="preserve"> </w:t>
+      </w:r>
+      <w:r>
+        <w:rPr>
+          <w:rStyle w:val="VerbatimChar"/>
+        </w:rPr>
+        <w:t xml:space="preserve">executesql</w:t>
+      </w:r>
+      <w:r>
+        <w:t xml:space="preserve"> </w:t>
+      </w:r>
+      <w:r>
+        <w:t xml:space="preserve">necesita que le pasemos una referencia a un campo real de la base de</w:t>
+      </w:r>
+      <w:r>
+        <w:t xml:space="preserve"> </w:t>
+      </w:r>
+      <w:r>
+        <w:t xml:space="preserve">datos, no he sido capaz de hacerlo funcionar de ninguna otra forma.</w:t>
+      </w:r>
+    </w:p>
+    <w:p>
+      <w:pPr>
+        <w:pStyle w:val="SourceCode"/>
+      </w:pPr>
+      <w:r>
+        <w:rPr>
+          <w:rStyle w:val="VerbatimChar"/>
+        </w:rPr>
+        <w:t xml:space="preserve">    sql = """</w:t>
+      </w:r>
+      <w:r>
+        <w:br w:type="textWrapping"/>
+      </w:r>
+      <w:r>
+        <w:rPr>
+          <w:rStyle w:val="VerbatimChar"/>
+        </w:rPr>
+        <w:t xml:space="preserve">    SELECT origination_node AS node</w:t>
+      </w:r>
+      <w:r>
+        <w:br w:type="textWrapping"/>
+      </w:r>
+      <w:r>
+        <w:rPr>
+          <w:rStyle w:val="VerbatimChar"/>
+        </w:rPr>
+        <w:t xml:space="preserve">      FROM site s,</w:t>
+      </w:r>
+      <w:r>
+        <w:br w:type="textWrapping"/>
+      </w:r>
+      <w:r>
+        <w:rPr>
+          <w:rStyle w:val="VerbatimChar"/>
+        </w:rPr>
+        <w:t xml:space="preserve">           segment g</w:t>
+      </w:r>
+      <w:r>
+        <w:br w:type="textWrapping"/>
+      </w:r>
+      <w:r>
+        <w:rPr>
+          <w:rStyle w:val="VerbatimChar"/>
+        </w:rPr>
+        <w:t xml:space="preserve">     WHERE s.id = {0}</w:t>
+      </w:r>
+      <w:r>
+        <w:br w:type="textWrapping"/>
+      </w:r>
+      <w:r>
+        <w:rPr>
+          <w:rStyle w:val="VerbatimChar"/>
+        </w:rPr>
+        <w:t xml:space="preserve">       AND s.site_name = g.origination_site_name</w:t>
+      </w:r>
+      <w:r>
+        <w:br w:type="textWrapping"/>
+      </w:r>
+      <w:r>
+        <w:rPr>
+          <w:rStyle w:val="VerbatimChar"/>
+        </w:rPr>
+        <w:t xml:space="preserve">    UNION</w:t>
+      </w:r>
+      <w:r>
+        <w:br w:type="textWrapping"/>
+      </w:r>
+      <w:r>
+        <w:rPr>
+          <w:rStyle w:val="VerbatimChar"/>
+        </w:rPr>
+        <w:t xml:space="preserve">    SELECT destination_node AS node</w:t>
+      </w:r>
+      <w:r>
+        <w:br w:type="textWrapping"/>
+      </w:r>
+      <w:r>
+        <w:rPr>
+          <w:rStyle w:val="VerbatimChar"/>
+        </w:rPr>
+        <w:t xml:space="preserve">      FROM site s,</w:t>
+      </w:r>
+      <w:r>
+        <w:br w:type="textWrapping"/>
+      </w:r>
+      <w:r>
+        <w:rPr>
+          <w:rStyle w:val="VerbatimChar"/>
+        </w:rPr>
+        <w:t xml:space="preserve">           segment g</w:t>
+      </w:r>
+      <w:r>
+        <w:br w:type="textWrapping"/>
+      </w:r>
+      <w:r>
+        <w:rPr>
+          <w:rStyle w:val="VerbatimChar"/>
+        </w:rPr>
+        <w:t xml:space="preserve">     WHERE s.id = {0}</w:t>
+      </w:r>
+      <w:r>
+        <w:br w:type="textWrapping"/>
+      </w:r>
+      <w:r>
+        <w:rPr>
+          <w:rStyle w:val="VerbatimChar"/>
+        </w:rPr>
+        <w:t xml:space="preserve">       AND s.site_name = g.destination_site_name""".format(myid)</w:t>
+      </w:r>
+      <w:r>
+        <w:br w:type="textWrapping"/>
+      </w:r>
+      <w:r>
+        <w:rPr>
+          <w:rStyle w:val="VerbatimChar"/>
+        </w:rPr>
+        <w:t xml:space="preserve"/>
+      </w:r>
+      <w:r>
+        <w:br w:type="textWrapping"/>
+      </w:r>
+      <w:r>
+        <w:rPr>
+          <w:rStyle w:val="VerbatimChar"/>
+        </w:rPr>
+        <w:t xml:space="preserve">    coloc_nodes = db.executesql(sql, fields=[db.segment.origination_node], colnames=['node'])</w:t>
+      </w:r>
+    </w:p>
+    <w:p>
+      <w:pPr>
+        <w:pStyle w:val="FirstParagraph"/>
+      </w:pPr>
+      <w:r>
+        <w:t xml:space="preserve">Ejemplos, sacados de Google code:</w:t>
+      </w:r>
+    </w:p>
+    <w:p>
+      <w:pPr>
+        <w:pStyle w:val="SourceCode"/>
+      </w:pPr>
+      <w:r>
+        <w:rPr>
+          <w:rStyle w:val="VerbatimChar"/>
+        </w:rPr>
+        <w:t xml:space="preserve">db.define_table('person', Field('name'), Field('email'))</w:t>
+      </w:r>
+      <w:r>
+        <w:br w:type="textWrapping"/>
+      </w:r>
+      <w:r>
+        <w:rPr>
+          <w:rStyle w:val="VerbatimChar"/>
+        </w:rPr>
+        <w:t xml:space="preserve">db.define_table('dog', Field('name'), Field('owner', 'reference person'))</w:t>
+      </w:r>
+      <w:r>
+        <w:br w:type="textWrapping"/>
+      </w:r>
+      <w:r>
+        <w:rPr>
+          <w:rStyle w:val="VerbatimChar"/>
+        </w:rPr>
+        <w:t xml:space="preserve">db.executesql([SQL code returning person.name and dog.name fields], fields=[db.person.name, db.dog.name])</w:t>
+      </w:r>
+      <w:r>
+        <w:br w:type="textWrapping"/>
+      </w:r>
+      <w:r>
+        <w:rPr>
+          <w:rStyle w:val="VerbatimChar"/>
+        </w:rPr>
+        <w:t xml:space="preserve">db.executesql([SQL code returning all fields from db.person], fields=db.person)</w:t>
+      </w:r>
+      <w:r>
+        <w:br w:type="textWrapping"/>
+      </w:r>
+      <w:r>
+        <w:rPr>
+          <w:rStyle w:val="VerbatimChar"/>
+        </w:rPr>
+        <w:t xml:space="preserve">db.executesql([SQL code returning all fields from both tables], fields=[db.person, db.dog])</w:t>
+      </w:r>
+      <w:r>
+        <w:br w:type="textWrapping"/>
+      </w:r>
+      <w:r>
+        <w:rPr>
+          <w:rStyle w:val="VerbatimChar"/>
+        </w:rPr>
+        <w:t xml:space="preserve">db.executesql([SQL code returning person.name and all db.dog fields], fields=[db.person.name, db.dog])</w:t>
+      </w:r>
+    </w:p>
+    <w:p>
+      <w:pPr>
         <w:pStyle w:val="Heading1"/>
       </w:pPr>
-      <w:bookmarkStart w:id="24" w:name="tutoriales-en-la-red"/>
-      <w:bookmarkEnd w:id="24"/>
+      <w:bookmarkStart w:id="36" w:name="tutoriales-en-la-red"/>
+      <w:bookmarkEnd w:id="36"/>
       <w:r>
         <w:t xml:space="preserve">Tutoriales en la red</w:t>
       </w:r>
@@ -150,8 +2695,8 @@
       <w:pPr>
         <w:pStyle w:val="Heading2"/>
       </w:pPr>
-      <w:bookmarkStart w:id="25" w:name="killer-web-development-por-marco-laspe"/>
-      <w:bookmarkEnd w:id="25"/>
+      <w:bookmarkStart w:id="37" w:name="killer-web-development-por-marco-laspe"/>
+      <w:bookmarkEnd w:id="37"/>
       <w:r>
         <w:t xml:space="preserve">Killer Web Development por Marco Laspe</w:t>
       </w:r>
@@ -166,7 +2711,7 @@
       <w:r>
         <w:t xml:space="preserve"> </w:t>
       </w:r>
-      <w:hyperlink r:id="rId26">
+      <w:hyperlink r:id="rId38">
         <w:r>
           <w:rPr>
             <w:rStyle w:val="Hyperlink"/>
@@ -179,8 +2724,8 @@
       <w:pPr>
         <w:pStyle w:val="Heading3"/>
       </w:pPr>
-      <w:bookmarkStart w:id="27" w:name="cambios"/>
-      <w:bookmarkEnd w:id="27"/>
+      <w:bookmarkStart w:id="39" w:name="cambios"/>
+      <w:bookmarkEnd w:id="39"/>
       <w:r>
         <w:t xml:space="preserve">Cambios</w:t>
       </w:r>
@@ -272,8 +2817,8 @@
       <w:pPr>
         <w:pStyle w:val="Heading1"/>
       </w:pPr>
-      <w:bookmarkStart w:id="28" w:name="python"/>
-      <w:bookmarkEnd w:id="28"/>
+      <w:bookmarkStart w:id="40" w:name="python"/>
+      <w:bookmarkEnd w:id="40"/>
       <w:r>
         <w:t xml:space="preserve">Python</w:t>
       </w:r>
@@ -282,8 +2827,8 @@
       <w:pPr>
         <w:pStyle w:val="Heading2"/>
       </w:pPr>
-      <w:bookmarkStart w:id="29" w:name="decorators"/>
-      <w:bookmarkEnd w:id="29"/>
+      <w:bookmarkStart w:id="41" w:name="decorators"/>
+      <w:bookmarkEnd w:id="41"/>
       <w:r>
         <w:t xml:space="preserve">Decorators</w:t>
       </w:r>
@@ -390,7 +2935,7 @@
         <w:pStyle w:val="BodyText"/>
       </w:pPr>
       <w:r>
-        <w:t xml:space="preserve">La recete general:</w:t>
+        <w:t xml:space="preserve">La receta general:</w:t>
       </w:r>
     </w:p>
     <w:p>
@@ -565,7 +3110,7 @@
       <w:pPr>
         <w:pStyle w:val="Compact"/>
         <w:numPr>
-          <w:numId w:val="1001"/>
+          <w:numId w:val="1002"/>
           <w:ilvl w:val="0"/>
         </w:numPr>
       </w:pPr>
@@ -577,7 +3122,7 @@
       <w:pPr>
         <w:pStyle w:val="Compact"/>
         <w:numPr>
-          <w:numId w:val="1001"/>
+          <w:numId w:val="1002"/>
           <w:ilvl w:val="0"/>
         </w:numPr>
       </w:pPr>
@@ -589,7 +3134,7 @@
       <w:pPr>
         <w:pStyle w:val="Compact"/>
         <w:numPr>
-          <w:numId w:val="1001"/>
+          <w:numId w:val="1002"/>
           <w:ilvl w:val="0"/>
         </w:numPr>
       </w:pPr>
@@ -601,7 +3146,7 @@
       <w:pPr>
         <w:pStyle w:val="Compact"/>
         <w:numPr>
-          <w:numId w:val="1001"/>
+          <w:numId w:val="1002"/>
           <w:ilvl w:val="0"/>
         </w:numPr>
       </w:pPr>
@@ -693,6 +3238,77 @@
     <w:p>
       <w:r>
         <w:separator/>
+      </w:r>
+    </w:p>
+  </w:footnote>
+  <w:footnote w:id="29">
+    <w:p>
+      <w:pPr>
+        <w:pStyle w:val="FootnoteText"/>
+      </w:pPr>
+      <w:r>
+        <w:rPr>
+          <w:rStyle w:val="FootnoteReference"/>
+        </w:rPr>
+        <w:footnoteRef/>
+      </w:r>
+      <w:r>
+        <w:t xml:space="preserve"> </w:t>
+      </w:r>
+      <w:r>
+        <w:t xml:space="preserve">Mejor comprobar donde</w:t>
+      </w:r>
+      <w:r>
+        <w:t xml:space="preserve"> </w:t>
+      </w:r>
+      <w:r>
+        <w:t xml:space="preserve">está la última versión del fichero</w:t>
+      </w:r>
+      <w:r>
+        <w:t xml:space="preserve"> </w:t>
+      </w:r>
+      <w:r>
+        <w:rPr>
+          <w:i/>
+        </w:rPr>
+        <w:t xml:space="preserve">sources</w:t>
+      </w:r>
+      <w:r>
+        <w:t xml:space="preserve"> </w:t>
+      </w:r>
+      <w:r>
+        <w:t xml:space="preserve">de web2py para hacer el</w:t>
+      </w:r>
+      <w:r>
+        <w:t xml:space="preserve"> </w:t>
+      </w:r>
+      <w:r>
+        <w:t xml:space="preserve">wget</w:t>
+      </w:r>
+    </w:p>
+  </w:footnote>
+  <w:footnote w:id="31">
+    <w:p>
+      <w:pPr>
+        <w:pStyle w:val="FootnoteText"/>
+      </w:pPr>
+      <w:r>
+        <w:rPr>
+          <w:rStyle w:val="FootnoteReference"/>
+        </w:rPr>
+        <w:footnoteRef/>
+      </w:r>
+      <w:r>
+        <w:t xml:space="preserve"> </w:t>
+      </w:r>
+      <w:r>
+        <w:t xml:space="preserve">Ver</w:t>
+      </w:r>
+      <w:r>
+        <w:t xml:space="preserve"> </w:t>
+      </w:r>
+      <w:r>
+        <w:t xml:space="preserve">doc de uWSGI</w:t>
       </w:r>
     </w:p>
   </w:footnote>
@@ -783,7 +3399,7 @@
     </w:lvl>
   </w:abstractNum>
   <w:abstractNum w:abstractNumId="990">
-    <w:nsid w:val="8c749851"/>
+    <w:nsid w:val="dca753b7"/>
     <w:multiLevelType w:val="multilevel"/>
     <w:lvl w:ilvl="0">
       <w:numFmt w:val="bullet"/>
@@ -864,7 +3480,7 @@
     </w:lvl>
   </w:abstractNum>
   <w:abstractNum w:abstractNumId="991">
-    <w:nsid w:val="4008e18a"/>
+    <w:nsid w:val="bef0fbd4"/>
     <w:multiLevelType w:val="multilevel"/>
     <w:lvl w:ilvl="0">
       <w:numFmt w:val="bullet"/>
@@ -951,6 +3567,9 @@
     <w:abstractNumId w:val="990"/>
   </w:num>
   <w:num w:numId="1001">
+    <w:abstractNumId w:val="991"/>
+  </w:num>
+  <w:num w:numId="1002">
     <w:abstractNumId w:val="991"/>
   </w:num>
 </w:numbering>

</xml_diff>